<commit_message>
Last Update JavaDoc & Code
</commit_message>
<xml_diff>
--- a/Documents/3-Rapport/Rapport-ProjetJAVA.docx
+++ b/Documents/3-Rapport/Rapport-ProjetJAVA.docx
@@ -476,7 +476,6 @@
           <w:szCs w:val="32"/>
           <w:lang w:val="fr-FR"/>
         </w:rPr>
-        <w:lastRenderedPageBreak/>
         <w:t xml:space="preserve">I) </w:t>
       </w:r>
       <w:r>
@@ -541,21 +540,7 @@
         <w:rPr>
           <w:lang w:val="fr-BE"/>
         </w:rPr>
-        <w:t>Dans le cadre du cours « Développement informatique avancé :application (théorique) », les élèves de TI doivent créer une application web qui permet aux étudiants de l’</w:t>
-      </w:r>
-      <w:proofErr w:type="spellStart"/>
-      <w:r>
-        <w:rPr>
-          <w:lang w:val="fr-BE"/>
-        </w:rPr>
-        <w:t>Ephec</w:t>
-      </w:r>
-      <w:proofErr w:type="spellEnd"/>
-      <w:r>
-        <w:rPr>
-          <w:lang w:val="fr-BE"/>
-        </w:rPr>
-        <w:t xml:space="preserve"> de pouvoir réserver une place de parking durant un certain temps</w:t>
+        <w:t>Dans le cadre du cours « Développement informatique avancé :application (théorique) », les élèves de TI doivent créer une application web qui permet aux étudiants de l’Ephec de pouvoir réserver une place de parking durant un certain temps</w:t>
       </w:r>
       <w:r>
         <w:rPr>
@@ -621,7 +606,7 @@
         <w:rPr>
           <w:lang w:val="fr-BE"/>
         </w:rPr>
-        <w:t xml:space="preserve"> et réserver une place de parking (nom utilisateur, mot de passe, plaque du véhicule, email, …etc.). Les étudiants auront aussi la possibilité de modifier les informations de leur voiture, de réserver une place pour une période déterminée et de signaler les utilisateurs qui enfreignent les règles (système de pénalité).</w:t>
+        <w:t xml:space="preserve"> et réserver une place de parking (nom utilisateur, mot de passe, plaque du véhicule, email, …etc.). Les étudiants auront aussi la possibilité de réserver une place pour une période déterminée et de signaler les utilisateurs qui enfreignent les règles (système de pénalité).</w:t>
       </w:r>
     </w:p>
     <w:p>
@@ -657,21 +642,7 @@
         <w:rPr>
           <w:lang w:val="fr-BE"/>
         </w:rPr>
-        <w:t>L’objectif est, pour les étudiants de l’</w:t>
-      </w:r>
-      <w:proofErr w:type="spellStart"/>
-      <w:r>
-        <w:rPr>
-          <w:lang w:val="fr-BE"/>
-        </w:rPr>
-        <w:t>Ephec</w:t>
-      </w:r>
-      <w:proofErr w:type="spellEnd"/>
-      <w:r>
-        <w:rPr>
-          <w:lang w:val="fr-BE"/>
-        </w:rPr>
-        <w:t>, de pouvoir stationner leur véhicule en toute sécurité et de pouvoir trouver une place sans que les autres usagers entravent la circulation</w:t>
+        <w:t>L’objectif est, pour les étudiants de l’Ephec, de pouvoir stationner leur véhicule en toute sécurité et de pouvoir trouver une place sans que les autres usagers entravent la circulation</w:t>
       </w:r>
       <w:r>
         <w:rPr>
@@ -829,6 +800,40 @@
         <w:rPr>
           <w:lang w:val="fr-BE"/>
         </w:rPr>
+        <w:t xml:space="preserve">En tant qu’utilisateur, je souhaite </w:t>
+      </w:r>
+      <w:r>
+        <w:rPr>
+          <w:lang w:val="fr-BE"/>
+        </w:rPr>
+        <w:t>pouvoir créer un compte et</w:t>
+      </w:r>
+      <w:r>
+        <w:rPr>
+          <w:lang w:val="fr-BE"/>
+        </w:rPr>
+        <w:t xml:space="preserve"> me logger afin </w:t>
+      </w:r>
+      <w:r>
+        <w:rPr>
+          <w:lang w:val="fr-BE"/>
+        </w:rPr>
+        <w:t>que l’application sache qui je suis.</w:t>
+      </w:r>
+    </w:p>
+    <w:p>
+      <w:pPr>
+        <w:spacing w:after="160" w:line="259" w:lineRule="auto"/>
+        <w:ind w:left="360"/>
+        <w:rPr>
+          <w:strike/>
+          <w:lang w:val="fr-BE"/>
+        </w:rPr>
+      </w:pPr>
+      <w:r>
+        <w:rPr>
+          <w:lang w:val="fr-BE"/>
+        </w:rPr>
         <w:t>En tant qu’utilisateur, je souhaite avoir u</w:t>
       </w:r>
       <w:r>
@@ -847,19 +852,55 @@
         <w:rPr>
           <w:lang w:val="fr-BE"/>
         </w:rPr>
-        <w:t xml:space="preserve"> de réserver facilement les places disponibles. Une fois que la place a été choisi l’application envoie les données dans la base de données qui se met à jour et réserve la place.</w:t>
-      </w:r>
-      <w:r>
-        <w:rPr>
-          <w:lang w:val="fr-BE"/>
-        </w:rPr>
-        <w:t xml:space="preserve"> Il est aussi possible que je signale un utilisateur mal garé</w:t>
-      </w:r>
-      <w:r>
-        <w:rPr>
-          <w:lang w:val="fr-BE"/>
-        </w:rPr>
-        <w:t>.</w:t>
+        <w:t xml:space="preserve"> de réserver facilement les places disponibles.</w:t>
+      </w:r>
+    </w:p>
+    <w:p>
+      <w:pPr>
+        <w:spacing w:after="160" w:line="259" w:lineRule="auto"/>
+        <w:ind w:left="360"/>
+        <w:rPr>
+          <w:lang w:val="fr-BE"/>
+        </w:rPr>
+      </w:pPr>
+      <w:r>
+        <w:rPr>
+          <w:lang w:val="fr-BE"/>
+        </w:rPr>
+        <w:t>En tant qu’utilisateur, à la fin de ma réservation, je souhaite pouvoir libérer une place afin que d’autre utilisateurs puissent en profiter.</w:t>
+      </w:r>
+    </w:p>
+    <w:p>
+      <w:pPr>
+        <w:spacing w:after="160" w:line="259" w:lineRule="auto"/>
+        <w:ind w:left="360"/>
+        <w:rPr>
+          <w:lang w:val="fr-BE"/>
+        </w:rPr>
+      </w:pPr>
+      <w:r>
+        <w:rPr>
+          <w:lang w:val="fr-BE"/>
+        </w:rPr>
+        <w:t>En tant qu’u</w:t>
+      </w:r>
+      <w:r>
+        <w:rPr>
+          <w:lang w:val="fr-BE"/>
+        </w:rPr>
+        <w:t>tilisateur, je souhaite pouvoir signaler</w:t>
+      </w:r>
+      <w:r>
+        <w:rPr>
+          <w:lang w:val="fr-BE"/>
+        </w:rPr>
+        <w:t xml:space="preserve"> un utilisateur mal garé</w:t>
+      </w:r>
+      <w:r>
+        <w:rPr>
+          <w:lang w:val="fr-BE"/>
+        </w:rPr>
+        <w:t xml:space="preserve"> afin qu’il ne puisse plus avoir accès et ennuyer les autres utilisateurs.</w:t>
       </w:r>
     </w:p>
     <w:p>
@@ -888,6 +929,8 @@
           <w:lang w:val="fr-BE"/>
         </w:rPr>
       </w:pPr>
+      <w:bookmarkStart w:id="0" w:name="_GoBack"/>
+      <w:bookmarkEnd w:id="0"/>
       <w:r>
         <w:rPr>
           <w:noProof/>
@@ -895,20 +938,19 @@
           <w:szCs w:val="28"/>
           <w:lang w:val="fr-BE"/>
         </w:rPr>
-        <w:lastRenderedPageBreak/>
         <w:drawing>
-          <wp:anchor distT="0" distB="0" distL="114300" distR="114300" simplePos="0" relativeHeight="251658241" behindDoc="0" locked="0" layoutInCell="1" allowOverlap="1" wp14:anchorId="40B3C7FF" wp14:editId="3BFA75CB">
+          <wp:anchor distT="0" distB="0" distL="114300" distR="114300" simplePos="0" relativeHeight="251658241" behindDoc="0" locked="0" layoutInCell="1" allowOverlap="1" wp14:anchorId="3889C731" wp14:editId="0804DD6B">
             <wp:simplePos x="0" y="0"/>
             <wp:positionH relativeFrom="margin">
-              <wp:posOffset>-651510</wp:posOffset>
+              <wp:align>center</wp:align>
             </wp:positionH>
-            <wp:positionV relativeFrom="margin">
-              <wp:posOffset>537440</wp:posOffset>
+            <wp:positionV relativeFrom="paragraph">
+              <wp:posOffset>1023620</wp:posOffset>
             </wp:positionV>
-            <wp:extent cx="7025005" cy="6816090"/>
-            <wp:effectExtent l="0" t="0" r="0" b="3810"/>
+            <wp:extent cx="7903210" cy="6756400"/>
+            <wp:effectExtent l="1905" t="0" r="0" b="0"/>
             <wp:wrapTopAndBottom/>
-            <wp:docPr id="3" name="Picture 3" descr="A screenshot of a cell phone&#10;&#10;Description automatically generated"/>
+            <wp:docPr id="4" name="Picture 4" descr="A close up of text on a white background&#10;&#10;Description automatically generated"/>
             <wp:cNvGraphicFramePr>
               <a:graphicFrameLocks xmlns:a="http://schemas.openxmlformats.org/drawingml/2006/main" noChangeAspect="1"/>
             </wp:cNvGraphicFramePr>
@@ -916,7 +958,7 @@
               <a:graphicData uri="http://schemas.openxmlformats.org/drawingml/2006/picture">
                 <pic:pic xmlns:pic="http://schemas.openxmlformats.org/drawingml/2006/picture">
                   <pic:nvPicPr>
-                    <pic:cNvPr id="3" name="2-UML-V3.png"/>
+                    <pic:cNvPr id="4" name="2-UML-V4.png"/>
                     <pic:cNvPicPr/>
                   </pic:nvPicPr>
                   <pic:blipFill>
@@ -932,9 +974,9 @@
                     </a:stretch>
                   </pic:blipFill>
                   <pic:spPr>
-                    <a:xfrm>
+                    <a:xfrm rot="16200000">
                       <a:off x="0" y="0"/>
-                      <a:ext cx="7025005" cy="6816090"/>
+                      <a:ext cx="7903210" cy="6756400"/>
                     </a:xfrm>
                     <a:prstGeom prst="rect">
                       <a:avLst/>
@@ -1014,7 +1056,6 @@
           <w:u w:val="single"/>
           <w:lang w:val="fr-BE"/>
         </w:rPr>
-        <w:lastRenderedPageBreak/>
         <w:t>III) Nos choix d’implémentation</w:t>
       </w:r>
     </w:p>
@@ -1150,14 +1191,12 @@
         </w:rPr>
         <w:t>« </w:t>
       </w:r>
-      <w:proofErr w:type="spellStart"/>
       <w:r>
         <w:rPr>
           <w:lang w:val="fr-BE"/>
         </w:rPr>
         <w:t>Java.SQL</w:t>
       </w:r>
-      <w:proofErr w:type="spellEnd"/>
       <w:r>
         <w:rPr>
           <w:lang w:val="fr-BE"/>
@@ -1206,14 +1245,7 @@
         <w:rPr>
           <w:lang w:val="fr-BE"/>
         </w:rPr>
-        <w:t xml:space="preserve">, nous avons utilisé </w:t>
-      </w:r>
-      <w:proofErr w:type="spellStart"/>
-      <w:r>
-        <w:rPr>
-          <w:lang w:val="fr-BE"/>
-        </w:rPr>
-        <w:t>Xamp</w:t>
+        <w:t>, nous avons utilisé Xamp</w:t>
       </w:r>
       <w:r>
         <w:rPr>
@@ -1221,7 +1253,6 @@
         </w:rPr>
         <w:t>p</w:t>
       </w:r>
-      <w:proofErr w:type="spellEnd"/>
       <w:r>
         <w:rPr>
           <w:lang w:val="fr-BE"/>
@@ -1289,14 +1320,12 @@
         </w:rPr>
         <w:t xml:space="preserve">à l’aide de </w:t>
       </w:r>
-      <w:proofErr w:type="spellStart"/>
       <w:r>
         <w:rPr>
           <w:lang w:val="fr-BE"/>
         </w:rPr>
         <w:t>phpMyAdmin</w:t>
       </w:r>
-      <w:proofErr w:type="spellEnd"/>
       <w:r>
         <w:rPr>
           <w:lang w:val="fr-BE"/>
@@ -1325,7 +1354,19 @@
         <w:rPr>
           <w:lang w:val="fr-BE"/>
         </w:rPr>
-        <w:t xml:space="preserve"> en y intégrant des donnée de base</w:t>
+        <w:t xml:space="preserve"> en y intégrant des donnée</w:t>
+      </w:r>
+      <w:r>
+        <w:rPr>
+          <w:lang w:val="fr-BE"/>
+        </w:rPr>
+        <w:t>s</w:t>
+      </w:r>
+      <w:r>
+        <w:rPr>
+          <w:lang w:val="fr-BE"/>
+        </w:rPr>
+        <w:t xml:space="preserve"> de base</w:t>
       </w:r>
       <w:r>
         <w:rPr>
@@ -1363,16 +1404,123 @@
         <w:rPr>
           <w:lang w:val="fr-BE"/>
         </w:rPr>
-        <w:t xml:space="preserve">l’interface graphique, nous avons utilisé pour le </w:t>
-      </w:r>
-      <w:proofErr w:type="spellStart"/>
-      <w:r>
-        <w:rPr>
-          <w:lang w:val="fr-BE"/>
-        </w:rPr>
-        <w:t>layout</w:t>
-      </w:r>
-      <w:proofErr w:type="spellEnd"/>
+        <w:t xml:space="preserve">l’interface graphique, nous avons utilisé pour le layout </w:t>
+      </w:r>
+      <w:r>
+        <w:rPr>
+          <w:lang w:val="fr-BE"/>
+        </w:rPr>
+        <w:t>« GridLayout</w:t>
+      </w:r>
+      <w:r>
+        <w:rPr>
+          <w:lang w:val="fr-BE"/>
+        </w:rPr>
+        <w:t> »</w:t>
+      </w:r>
+      <w:r>
+        <w:rPr>
+          <w:lang w:val="fr-BE"/>
+        </w:rPr>
+        <w:t xml:space="preserve"> ce qui nous semble idéal pour </w:t>
+      </w:r>
+      <w:r>
+        <w:rPr>
+          <w:lang w:val="fr-BE"/>
+        </w:rPr>
+        <w:t xml:space="preserve">réaliser un programme avec une fenêtre de </w:t>
+      </w:r>
+      <w:r>
+        <w:rPr>
+          <w:lang w:val="fr-BE"/>
+        </w:rPr>
+        <w:t>connexion</w:t>
+      </w:r>
+      <w:r>
+        <w:rPr>
+          <w:lang w:val="fr-BE"/>
+        </w:rPr>
+        <w:t>.</w:t>
+      </w:r>
+    </w:p>
+    <w:p>
+      <w:pPr>
+        <w:rPr>
+          <w:lang w:val="fr-BE"/>
+        </w:rPr>
+      </w:pPr>
+      <w:r>
+        <w:rPr>
+          <w:lang w:val="fr-BE"/>
+        </w:rPr>
+        <w:t xml:space="preserve">Pour passer d’une interface </w:t>
+      </w:r>
+      <w:r>
+        <w:rPr>
+          <w:lang w:val="fr-BE"/>
+        </w:rPr>
+        <w:t>à</w:t>
+      </w:r>
+      <w:r>
+        <w:rPr>
+          <w:lang w:val="fr-BE"/>
+        </w:rPr>
+        <w:t xml:space="preserve"> une autre</w:t>
+      </w:r>
+      <w:r>
+        <w:rPr>
+          <w:lang w:val="fr-BE"/>
+        </w:rPr>
+        <w:t xml:space="preserve">, au lieu de créer </w:t>
+      </w:r>
+      <w:r>
+        <w:rPr>
+          <w:lang w:val="fr-BE"/>
+        </w:rPr>
+        <w:t xml:space="preserve">les </w:t>
+      </w:r>
+      <w:r>
+        <w:rPr>
+          <w:lang w:val="fr-BE"/>
+        </w:rPr>
+        <w:t>frames</w:t>
+      </w:r>
+      <w:r>
+        <w:rPr>
+          <w:lang w:val="fr-BE"/>
+        </w:rPr>
+        <w:t xml:space="preserve"> quand on clique sur les boutons</w:t>
+      </w:r>
+      <w:r>
+        <w:rPr>
+          <w:lang w:val="fr-BE"/>
+        </w:rPr>
+        <w:t>, nous avions opté pour</w:t>
+      </w:r>
+      <w:r>
+        <w:rPr>
+          <w:lang w:val="fr-BE"/>
+        </w:rPr>
+        <w:t xml:space="preserve"> que </w:t>
+      </w:r>
+      <w:r>
+        <w:rPr>
+          <w:lang w:val="fr-BE"/>
+        </w:rPr>
+        <w:t xml:space="preserve">les frames soient </w:t>
+      </w:r>
+      <w:r>
+        <w:rPr>
+          <w:lang w:val="fr-BE"/>
+        </w:rPr>
+        <w:t xml:space="preserve">tous </w:t>
+      </w:r>
+      <w:r>
+        <w:rPr>
+          <w:lang w:val="fr-BE"/>
+        </w:rPr>
+        <w:t>crée</w:t>
+      </w:r>
       <w:r>
         <w:rPr>
           <w:lang w:val="fr-BE"/>
@@ -1383,48 +1531,95 @@
         <w:rPr>
           <w:lang w:val="fr-BE"/>
         </w:rPr>
-        <w:t>« </w:t>
-      </w:r>
-      <w:proofErr w:type="spellStart"/>
-      <w:r>
-        <w:rPr>
-          <w:lang w:val="fr-BE"/>
-        </w:rPr>
-        <w:t>GridLayout</w:t>
-      </w:r>
-      <w:proofErr w:type="spellEnd"/>
-      <w:r>
-        <w:rPr>
-          <w:lang w:val="fr-BE"/>
-        </w:rPr>
-        <w:t> »</w:t>
-      </w:r>
-      <w:r>
-        <w:rPr>
-          <w:lang w:val="fr-BE"/>
-        </w:rPr>
-        <w:t xml:space="preserve"> ce qui nous semble idéal pour </w:t>
-      </w:r>
-      <w:r>
-        <w:rPr>
-          <w:lang w:val="fr-BE"/>
-        </w:rPr>
-        <w:t xml:space="preserve">réaliser un programme avec une fenêtre de </w:t>
-      </w:r>
-      <w:r>
-        <w:rPr>
-          <w:lang w:val="fr-BE"/>
-        </w:rPr>
-        <w:t>connexion</w:t>
-      </w:r>
-      <w:bookmarkStart w:id="0" w:name="_GoBack"/>
-      <w:bookmarkEnd w:id="0"/>
-      <w:r>
-        <w:rPr>
-          <w:lang w:val="fr-BE"/>
-        </w:rPr>
-        <w:t>.</w:t>
-      </w:r>
+        <w:t>dès</w:t>
+      </w:r>
+      <w:r>
+        <w:rPr>
+          <w:lang w:val="fr-BE"/>
+        </w:rPr>
+        <w:t xml:space="preserve"> qu’on lance </w:t>
+      </w:r>
+      <w:r>
+        <w:rPr>
+          <w:lang w:val="fr-BE"/>
+        </w:rPr>
+        <w:t xml:space="preserve">l’application et de </w:t>
+      </w:r>
+      <w:r>
+        <w:rPr>
+          <w:lang w:val="fr-BE"/>
+        </w:rPr>
+        <w:t xml:space="preserve">révéler </w:t>
+      </w:r>
+      <w:r>
+        <w:rPr>
+          <w:lang w:val="fr-BE"/>
+        </w:rPr>
+        <w:t xml:space="preserve">les frames </w:t>
+      </w:r>
+      <w:r>
+        <w:rPr>
+          <w:lang w:val="fr-BE"/>
+        </w:rPr>
+        <w:t xml:space="preserve">grâce </w:t>
+      </w:r>
+      <w:r>
+        <w:rPr>
+          <w:lang w:val="fr-BE"/>
+        </w:rPr>
+        <w:t xml:space="preserve">à la </w:t>
+      </w:r>
+      <w:r>
+        <w:rPr>
+          <w:lang w:val="fr-BE"/>
+        </w:rPr>
+        <w:t xml:space="preserve">méthode </w:t>
+      </w:r>
+      <w:proofErr w:type="gramStart"/>
+      <w:r>
+        <w:rPr>
+          <w:lang w:val="fr-BE"/>
+        </w:rPr>
+        <w:t>setVisible(</w:t>
+      </w:r>
+      <w:proofErr w:type="gramEnd"/>
+      <w:r>
+        <w:rPr>
+          <w:lang w:val="fr-BE"/>
+        </w:rPr>
+        <w:t xml:space="preserve">) car </w:t>
+      </w:r>
+      <w:r>
+        <w:rPr>
+          <w:lang w:val="fr-BE"/>
+        </w:rPr>
+        <w:t xml:space="preserve">il </w:t>
+      </w:r>
+      <w:r>
+        <w:rPr>
+          <w:lang w:val="fr-BE"/>
+        </w:rPr>
+        <w:t xml:space="preserve">s’agissaient de la </w:t>
+      </w:r>
+      <w:r>
+        <w:rPr>
+          <w:lang w:val="fr-BE"/>
+        </w:rPr>
+        <w:t xml:space="preserve">méthode la plus simple á </w:t>
+      </w:r>
+      <w:r>
+        <w:rPr>
+          <w:lang w:val="fr-BE"/>
+        </w:rPr>
+        <w:t>mettre en place</w:t>
+      </w:r>
+    </w:p>
+    <w:p>
+      <w:pPr>
+        <w:rPr>
+          <w:lang w:val="fr-BE"/>
+        </w:rPr>
+      </w:pPr>
     </w:p>
     <w:p>
       <w:pPr>
@@ -1440,6 +1635,8 @@
     </w:p>
     <w:p>
       <w:pPr>
+        <w:spacing w:after="160" w:line="259" w:lineRule="auto"/>
+        <w:ind w:left="360"/>
         <w:rPr>
           <w:i/>
           <w:iCs/>
@@ -1449,11 +1646,7 @@
           <w:lang w:val="fr-BE"/>
         </w:rPr>
       </w:pPr>
-    </w:p>
-    <w:p>
-      <w:pPr>
-        <w:spacing w:after="160" w:line="259" w:lineRule="auto"/>
-        <w:ind w:left="360"/>
+      <w:r>
         <w:rPr>
           <w:i/>
           <w:iCs/>
@@ -1462,7 +1655,216 @@
           <w:u w:val="single"/>
           <w:lang w:val="fr-BE"/>
         </w:rPr>
-      </w:pPr>
+        <w:t>IV) Les difficultés que nous avons rencontrées</w:t>
+      </w:r>
+    </w:p>
+    <w:p>
+      <w:pPr>
+        <w:rPr>
+          <w:lang w:val="fr-BE"/>
+        </w:rPr>
+      </w:pPr>
+      <w:r>
+        <w:rPr>
+          <w:lang w:val="fr-BE"/>
+        </w:rPr>
+        <w:t>Lors de la réalisation de ce projet, nous avons rencontré plusieurs difficultés…</w:t>
+      </w:r>
+    </w:p>
+    <w:p>
+      <w:pPr>
+        <w:rPr>
+          <w:lang w:val="fr-BE"/>
+        </w:rPr>
+      </w:pPr>
+    </w:p>
+    <w:p>
+      <w:pPr>
+        <w:rPr>
+          <w:lang w:val="fr-BE"/>
+        </w:rPr>
+      </w:pPr>
+      <w:r>
+        <w:rPr>
+          <w:lang w:val="fr-BE"/>
+        </w:rPr>
+        <w:t xml:space="preserve">Tout d’abord, nous avons éprouvé des difficultés à mettre en place le projet en se servant correctement de l’outil GitHub. Il a </w:t>
+      </w:r>
+      <w:r>
+        <w:rPr>
+          <w:lang w:val="fr-BE"/>
+        </w:rPr>
+        <w:t>fallu</w:t>
+      </w:r>
+      <w:r>
+        <w:rPr>
+          <w:lang w:val="fr-BE"/>
+        </w:rPr>
+        <w:t xml:space="preserve"> quelques </w:t>
+      </w:r>
+      <w:r>
+        <w:rPr>
+          <w:i/>
+          <w:iCs/>
+          <w:lang w:val="fr-BE"/>
+        </w:rPr>
+        <w:t>commits</w:t>
+      </w:r>
+      <w:r>
+        <w:rPr>
+          <w:lang w:val="fr-BE"/>
+        </w:rPr>
+        <w:t xml:space="preserve"> de test et une concertation d’équipe pour se lancer correctement dans le projet.</w:t>
+      </w:r>
+    </w:p>
+    <w:p>
+      <w:pPr>
+        <w:rPr>
+          <w:lang w:val="fr-BE"/>
+        </w:rPr>
+      </w:pPr>
+    </w:p>
+    <w:p>
+      <w:pPr>
+        <w:rPr>
+          <w:lang w:val="fr-BE"/>
+        </w:rPr>
+      </w:pPr>
+      <w:r>
+        <w:rPr>
+          <w:lang w:val="fr-BE"/>
+        </w:rPr>
+        <w:t>Ensuite, nous avons eu besoin de pas mal de concertation afin de se répartir au mieux les tâches à réalisées. Notamment, lorsqu’il s’agissait de savoir qui</w:t>
+      </w:r>
+      <w:r>
+        <w:rPr>
+          <w:lang w:val="fr-BE"/>
+        </w:rPr>
+        <w:t xml:space="preserve"> allait réaliser quelle partie du code. En effet, certaines parties étant liées à d’autres, il fallait que chacun puisse avanc</w:t>
+      </w:r>
+      <w:r>
+        <w:rPr>
+          <w:lang w:val="fr-BE"/>
+        </w:rPr>
+        <w:t>er</w:t>
+      </w:r>
+      <w:r>
+        <w:rPr>
+          <w:lang w:val="fr-BE"/>
+        </w:rPr>
+        <w:t xml:space="preserve"> sans dépendre des autres. Pour cela nous devions définir les lignes directrices de notre code, comme la manière de nommer nos variables, les conventions de codages que nous utilisions et bien entendu la structure de nos classes.</w:t>
+      </w:r>
+    </w:p>
+    <w:p>
+      <w:pPr>
+        <w:rPr>
+          <w:lang w:val="fr-BE"/>
+        </w:rPr>
+      </w:pPr>
+      <w:r>
+        <w:rPr>
+          <w:lang w:val="fr-BE"/>
+        </w:rPr>
+        <w:t>Pour cette étape, le diagramme UML nous a bien servi et nous a permis d’avoir une bonne vision globale.</w:t>
+      </w:r>
+    </w:p>
+    <w:p>
+      <w:pPr>
+        <w:rPr>
+          <w:lang w:val="fr-BE"/>
+        </w:rPr>
+      </w:pPr>
+    </w:p>
+    <w:p>
+      <w:pPr>
+        <w:rPr>
+          <w:lang w:val="fr-BE"/>
+        </w:rPr>
+      </w:pPr>
+      <w:r>
+        <w:rPr>
+          <w:lang w:val="fr-BE"/>
+        </w:rPr>
+        <w:t xml:space="preserve">Par la suite, nous avons rencontré </w:t>
+      </w:r>
+      <w:r>
+        <w:rPr>
+          <w:lang w:val="fr-BE"/>
+        </w:rPr>
+        <w:t>certaines</w:t>
+      </w:r>
+      <w:r>
+        <w:rPr>
+          <w:lang w:val="fr-BE"/>
+        </w:rPr>
+        <w:t xml:space="preserve"> difficulté</w:t>
+      </w:r>
+      <w:r>
+        <w:rPr>
+          <w:lang w:val="fr-BE"/>
+        </w:rPr>
+        <w:t>s</w:t>
+      </w:r>
+      <w:r>
+        <w:rPr>
+          <w:lang w:val="fr-BE"/>
+        </w:rPr>
+        <w:t xml:space="preserve"> par rapport à l’élaboration de l’interface utilisateur</w:t>
+      </w:r>
+      <w:r>
+        <w:rPr>
+          <w:lang w:val="fr-BE"/>
+        </w:rPr>
+        <w:t>, tant pour l’interface graphique que pour l’interface console.</w:t>
+      </w:r>
+      <w:r>
+        <w:rPr>
+          <w:lang w:val="fr-BE"/>
+        </w:rPr>
+        <w:t xml:space="preserve"> </w:t>
+      </w:r>
+      <w:r>
+        <w:rPr>
+          <w:lang w:val="fr-BE"/>
+        </w:rPr>
+        <w:t>Notre problème</w:t>
+      </w:r>
+      <w:r>
+        <w:rPr>
+          <w:lang w:val="fr-BE"/>
+        </w:rPr>
+        <w:t xml:space="preserve"> étant que les deux interfaces étaient dépendantes l</w:t>
+      </w:r>
+      <w:r>
+        <w:rPr>
+          <w:lang w:val="fr-BE"/>
+        </w:rPr>
+        <w:t>’une de l’autre.</w:t>
+      </w:r>
+      <w:r>
+        <w:rPr>
+          <w:lang w:val="fr-BE"/>
+        </w:rPr>
+        <w:t xml:space="preserve"> C’est-à-dire que </w:t>
+      </w:r>
+      <w:r>
+        <w:rPr>
+          <w:lang w:val="fr-BE"/>
+        </w:rPr>
+        <w:t>nous tentions de faire fonctionner les deux en parallèle</w:t>
+      </w:r>
+      <w:r>
+        <w:rPr>
+          <w:lang w:val="fr-BE"/>
+        </w:rPr>
+        <w:t xml:space="preserve">, ce qui nous retournait des erreurs lors de l’exécution. Nous avons compris finalement notre erreur </w:t>
+      </w:r>
+      <w:r>
+        <w:rPr>
+          <w:lang w:val="fr-BE"/>
+        </w:rPr>
+        <w:t>et avons séparé les deux.</w:t>
+      </w:r>
       <w:r>
         <w:rPr>
           <w:i/>
@@ -1472,207 +1874,13 @@
           <w:u w:val="single"/>
           <w:lang w:val="fr-BE"/>
         </w:rPr>
-        <w:t>IV) Les difficultés que nous avons rencontrées</w:t>
-      </w:r>
-    </w:p>
-    <w:p>
-      <w:pPr>
-        <w:rPr>
-          <w:lang w:val="fr-BE"/>
-        </w:rPr>
-      </w:pPr>
-      <w:r>
-        <w:rPr>
-          <w:lang w:val="fr-BE"/>
-        </w:rPr>
-        <w:t>Lors de la réalisation de ce projet, nous avons rencontré plusieurs difficultés…</w:t>
-      </w:r>
-    </w:p>
-    <w:p>
-      <w:pPr>
-        <w:rPr>
-          <w:lang w:val="fr-BE"/>
-        </w:rPr>
-      </w:pPr>
-    </w:p>
-    <w:p>
-      <w:pPr>
-        <w:rPr>
-          <w:lang w:val="fr-BE"/>
-        </w:rPr>
-      </w:pPr>
-      <w:r>
-        <w:rPr>
-          <w:lang w:val="fr-BE"/>
-        </w:rPr>
-        <w:t xml:space="preserve">Tout d’abord, nous avons éprouvé des difficultés à mettre en place le projet en se servant correctement de l’outil GitHub. Il a </w:t>
-      </w:r>
-      <w:r>
-        <w:rPr>
-          <w:lang w:val="fr-BE"/>
-        </w:rPr>
-        <w:t>fallu</w:t>
-      </w:r>
-      <w:r>
-        <w:rPr>
-          <w:lang w:val="fr-BE"/>
-        </w:rPr>
-        <w:t xml:space="preserve"> quelques </w:t>
-      </w:r>
-      <w:proofErr w:type="spellStart"/>
-      <w:r>
-        <w:rPr>
-          <w:i/>
-          <w:iCs/>
-          <w:lang w:val="fr-BE"/>
-        </w:rPr>
-        <w:t>commits</w:t>
-      </w:r>
-      <w:proofErr w:type="spellEnd"/>
-      <w:r>
-        <w:rPr>
-          <w:lang w:val="fr-BE"/>
-        </w:rPr>
-        <w:t xml:space="preserve"> de test et une concertation d’équipe pour se lancer correctement dans le projet.</w:t>
-      </w:r>
-    </w:p>
-    <w:p>
-      <w:pPr>
-        <w:rPr>
-          <w:lang w:val="fr-BE"/>
-        </w:rPr>
-      </w:pPr>
-    </w:p>
-    <w:p>
-      <w:pPr>
-        <w:rPr>
-          <w:lang w:val="fr-BE"/>
-        </w:rPr>
-      </w:pPr>
-      <w:r>
-        <w:rPr>
-          <w:lang w:val="fr-BE"/>
-        </w:rPr>
-        <w:t>Ensuite, nous avons eu besoin de pas mal de concertation afin de se répartir au mieux les tâches à réalisées. Notamment, lorsqu’il s’agissait de savoir qui</w:t>
-      </w:r>
-      <w:r>
-        <w:rPr>
-          <w:lang w:val="fr-BE"/>
-        </w:rPr>
-        <w:t xml:space="preserve"> allait réaliser quelle partie du code. En effet, certaines parties étant liées à d’autres, il fallait que chacun puisse avancé sans dépendre des autres. Pour cela nous devions définir les lignes directrices de notre code, comme la manière de nommer nos variables, les conventions de codages que nous utilisions et bien entendu la structure de nos classes.</w:t>
-      </w:r>
-    </w:p>
-    <w:p>
-      <w:pPr>
-        <w:rPr>
-          <w:lang w:val="fr-BE"/>
-        </w:rPr>
-      </w:pPr>
-      <w:r>
-        <w:rPr>
-          <w:lang w:val="fr-BE"/>
-        </w:rPr>
-        <w:t>Pour cette étape, le diagramme UML nous a bien servi et nous a permis d’avoir une bonne vision globale.</w:t>
-      </w:r>
-    </w:p>
-    <w:p>
-      <w:pPr>
-        <w:rPr>
-          <w:lang w:val="fr-BE"/>
-        </w:rPr>
-      </w:pPr>
-    </w:p>
-    <w:p>
-      <w:pPr>
-        <w:rPr>
-          <w:lang w:val="fr-BE"/>
-        </w:rPr>
-      </w:pPr>
-      <w:r>
-        <w:rPr>
-          <w:lang w:val="fr-BE"/>
-        </w:rPr>
-        <w:t xml:space="preserve">Par la suite, nous avons rencontré </w:t>
-      </w:r>
-      <w:r>
-        <w:rPr>
-          <w:lang w:val="fr-BE"/>
-        </w:rPr>
-        <w:t>certaines</w:t>
-      </w:r>
-      <w:r>
-        <w:rPr>
-          <w:lang w:val="fr-BE"/>
-        </w:rPr>
-        <w:t xml:space="preserve"> difficulté</w:t>
-      </w:r>
-      <w:r>
-        <w:rPr>
-          <w:lang w:val="fr-BE"/>
-        </w:rPr>
-        <w:t>s</w:t>
-      </w:r>
-      <w:r>
-        <w:rPr>
-          <w:lang w:val="fr-BE"/>
-        </w:rPr>
-        <w:t xml:space="preserve"> par rapport à l’élaboration de l’interface utilisateur</w:t>
-      </w:r>
-      <w:r>
-        <w:rPr>
-          <w:lang w:val="fr-BE"/>
-        </w:rPr>
-        <w:t>, tant pour l’interface graphique que pour l’interface console.</w:t>
-      </w:r>
-      <w:r>
-        <w:rPr>
-          <w:lang w:val="fr-BE"/>
-        </w:rPr>
-        <w:t xml:space="preserve"> </w:t>
-      </w:r>
-      <w:r>
-        <w:rPr>
-          <w:lang w:val="fr-BE"/>
-        </w:rPr>
-        <w:t>Notre problème</w:t>
-      </w:r>
-      <w:r>
-        <w:rPr>
-          <w:lang w:val="fr-BE"/>
-        </w:rPr>
-        <w:t xml:space="preserve"> étant que les deux interfaces étaient dépendantes l</w:t>
-      </w:r>
-      <w:r>
-        <w:rPr>
-          <w:lang w:val="fr-BE"/>
-        </w:rPr>
-        <w:t>’une de l’autre.</w:t>
-      </w:r>
-      <w:r>
-        <w:rPr>
-          <w:lang w:val="fr-BE"/>
-        </w:rPr>
-        <w:t xml:space="preserve"> C’est-à-dire que </w:t>
-      </w:r>
-      <w:r>
-        <w:rPr>
-          <w:lang w:val="fr-BE"/>
-        </w:rPr>
-        <w:t>nous tentions de faire fonctionner les deux en parallèle</w:t>
-      </w:r>
-      <w:r>
-        <w:rPr>
-          <w:lang w:val="fr-BE"/>
-        </w:rPr>
-        <w:t xml:space="preserve">, ce qui nous retournait des erreurs lors de l’exécution. Nous avons compris finalement notre erreur </w:t>
-      </w:r>
-      <w:r>
-        <w:rPr>
-          <w:lang w:val="fr-BE"/>
-        </w:rPr>
-        <w:t>et avons séparé les deux.</w:t>
-      </w:r>
-      <w:r>
+        <w:br w:type="page"/>
+      </w:r>
+    </w:p>
+    <w:p>
+      <w:pPr>
+        <w:spacing w:after="160" w:line="259" w:lineRule="auto"/>
+        <w:ind w:left="360"/>
         <w:rPr>
           <w:i/>
           <w:iCs/>
@@ -1681,13 +1889,8 @@
           <w:u w:val="single"/>
           <w:lang w:val="fr-BE"/>
         </w:rPr>
-        <w:br w:type="page"/>
-      </w:r>
-    </w:p>
-    <w:p>
-      <w:pPr>
-        <w:spacing w:after="160" w:line="259" w:lineRule="auto"/>
-        <w:ind w:left="360"/>
+      </w:pPr>
+      <w:r>
         <w:rPr>
           <w:i/>
           <w:iCs/>
@@ -1696,7 +1899,599 @@
           <w:u w:val="single"/>
           <w:lang w:val="fr-BE"/>
         </w:rPr>
-      </w:pPr>
+        <w:t>V) Les pistes d’amélioration</w:t>
+      </w:r>
+    </w:p>
+    <w:p>
+      <w:pPr>
+        <w:spacing w:after="160" w:line="259" w:lineRule="auto"/>
+        <w:ind w:left="360"/>
+        <w:rPr>
+          <w:iCs/>
+          <w:lang w:val="fr-BE"/>
+        </w:rPr>
+      </w:pPr>
+      <w:r>
+        <w:rPr>
+          <w:iCs/>
+          <w:lang w:val="fr-BE"/>
+        </w:rPr>
+        <w:t>Nous avons de nombreuses pistes concernant</w:t>
+      </w:r>
+      <w:r>
+        <w:rPr>
+          <w:iCs/>
+          <w:lang w:val="fr-BE"/>
+        </w:rPr>
+        <w:t xml:space="preserve"> les améliorations possibles à apporter </w:t>
+      </w:r>
+      <w:r>
+        <w:rPr>
+          <w:iCs/>
+          <w:lang w:val="fr-BE"/>
+        </w:rPr>
+        <w:t>à notre application</w:t>
+      </w:r>
+      <w:r>
+        <w:rPr>
+          <w:iCs/>
+          <w:lang w:val="fr-BE"/>
+        </w:rPr>
+        <w:t>.</w:t>
+      </w:r>
+    </w:p>
+    <w:p>
+      <w:pPr>
+        <w:spacing w:after="160" w:line="259" w:lineRule="auto"/>
+        <w:ind w:left="360"/>
+        <w:rPr>
+          <w:iCs/>
+          <w:lang w:val="fr-BE"/>
+        </w:rPr>
+      </w:pPr>
+      <w:r>
+        <w:rPr>
+          <w:iCs/>
+          <w:lang w:val="fr-BE"/>
+        </w:rPr>
+        <w:t xml:space="preserve">Premièrement, </w:t>
+      </w:r>
+      <w:r>
+        <w:rPr>
+          <w:iCs/>
+          <w:lang w:val="fr-BE"/>
+        </w:rPr>
+        <w:t>nous pourrions améliorer l’interface graphique</w:t>
+      </w:r>
+      <w:r>
+        <w:rPr>
+          <w:iCs/>
+          <w:lang w:val="fr-BE"/>
+        </w:rPr>
+        <w:t xml:space="preserve"> en la rendant plus attractive</w:t>
+      </w:r>
+      <w:r>
+        <w:rPr>
+          <w:iCs/>
+          <w:lang w:val="fr-BE"/>
+        </w:rPr>
+        <w:t xml:space="preserve"> visuellement</w:t>
+      </w:r>
+      <w:r>
+        <w:rPr>
+          <w:iCs/>
+          <w:lang w:val="fr-BE"/>
+        </w:rPr>
+        <w:t>. Notamment</w:t>
+      </w:r>
+      <w:r>
+        <w:rPr>
+          <w:iCs/>
+          <w:lang w:val="fr-BE"/>
+        </w:rPr>
+        <w:t xml:space="preserve"> en y ajoutant des image</w:t>
+      </w:r>
+      <w:r>
+        <w:rPr>
+          <w:iCs/>
+          <w:lang w:val="fr-BE"/>
+        </w:rPr>
+        <w:t>/icones pour les boutons</w:t>
+      </w:r>
+      <w:r>
+        <w:rPr>
+          <w:iCs/>
+          <w:lang w:val="fr-BE"/>
+        </w:rPr>
+        <w:t>, des listes déroulantes pour les parkings à r</w:t>
+      </w:r>
+      <w:r>
+        <w:rPr>
+          <w:iCs/>
+          <w:lang w:val="fr-BE"/>
+        </w:rPr>
+        <w:t>é</w:t>
+      </w:r>
+      <w:r>
+        <w:rPr>
+          <w:iCs/>
+          <w:lang w:val="fr-BE"/>
+        </w:rPr>
+        <w:t>serv</w:t>
+      </w:r>
+      <w:r>
+        <w:rPr>
+          <w:iCs/>
+          <w:lang w:val="fr-BE"/>
+        </w:rPr>
+        <w:t>er</w:t>
+      </w:r>
+      <w:r>
+        <w:rPr>
+          <w:iCs/>
+          <w:lang w:val="fr-BE"/>
+        </w:rPr>
+        <w:t xml:space="preserve">, </w:t>
+      </w:r>
+      <w:r>
+        <w:rPr>
+          <w:iCs/>
+          <w:lang w:val="fr-BE"/>
+        </w:rPr>
+        <w:t xml:space="preserve">des boutons supplémentaires pour </w:t>
+      </w:r>
+      <w:r>
+        <w:rPr>
+          <w:iCs/>
+          <w:lang w:val="fr-BE"/>
+        </w:rPr>
+        <w:t xml:space="preserve">effectuer des retours </w:t>
+      </w:r>
+      <w:r>
+        <w:rPr>
+          <w:iCs/>
+          <w:lang w:val="fr-BE"/>
+        </w:rPr>
+        <w:t>ou des déconnections.</w:t>
+      </w:r>
+      <w:r>
+        <w:rPr>
+          <w:iCs/>
+          <w:lang w:val="fr-BE"/>
+        </w:rPr>
+        <w:t xml:space="preserve"> </w:t>
+      </w:r>
+      <w:r>
+        <w:rPr>
+          <w:iCs/>
+          <w:lang w:val="fr-BE"/>
+        </w:rPr>
+        <w:t xml:space="preserve">De plus, </w:t>
+      </w:r>
+      <w:r>
+        <w:rPr>
+          <w:iCs/>
+          <w:lang w:val="fr-BE"/>
+        </w:rPr>
+        <w:t xml:space="preserve">il faudrait ajouter un affichage </w:t>
+      </w:r>
+      <w:r>
+        <w:rPr>
+          <w:iCs/>
+          <w:lang w:val="fr-BE"/>
+        </w:rPr>
+        <w:t>indiquant l’état des réservations</w:t>
+      </w:r>
+      <w:r>
+        <w:rPr>
+          <w:iCs/>
+          <w:lang w:val="fr-BE"/>
+        </w:rPr>
+        <w:t xml:space="preserve"> et le nombre </w:t>
+      </w:r>
+      <w:r>
+        <w:rPr>
+          <w:iCs/>
+          <w:lang w:val="fr-BE"/>
+        </w:rPr>
+        <w:t>de signalements</w:t>
+      </w:r>
+      <w:r>
+        <w:rPr>
+          <w:iCs/>
+          <w:lang w:val="fr-BE"/>
+        </w:rPr>
+        <w:t xml:space="preserve"> de chaque utilisateur</w:t>
+      </w:r>
+      <w:r>
+        <w:rPr>
+          <w:iCs/>
+          <w:lang w:val="fr-BE"/>
+        </w:rPr>
+        <w:t>.</w:t>
+      </w:r>
+    </w:p>
+    <w:p>
+      <w:pPr>
+        <w:spacing w:after="160" w:line="259" w:lineRule="auto"/>
+        <w:ind w:left="360"/>
+        <w:rPr>
+          <w:iCs/>
+          <w:lang w:val="fr-BE"/>
+        </w:rPr>
+      </w:pPr>
+      <w:r>
+        <w:rPr>
+          <w:iCs/>
+          <w:lang w:val="fr-BE"/>
+        </w:rPr>
+        <w:t>Deuxièmement, nous pourrions créer une accès administrateur</w:t>
+      </w:r>
+      <w:r>
+        <w:rPr>
+          <w:iCs/>
+          <w:lang w:val="fr-BE"/>
+        </w:rPr>
+        <w:t xml:space="preserve"> afin de rajouter</w:t>
+      </w:r>
+      <w:r>
+        <w:rPr>
+          <w:iCs/>
+          <w:lang w:val="fr-BE"/>
+        </w:rPr>
+        <w:t xml:space="preserve">, </w:t>
+      </w:r>
+      <w:r>
+        <w:rPr>
+          <w:iCs/>
+          <w:lang w:val="fr-BE"/>
+        </w:rPr>
+        <w:t>supprimer</w:t>
+      </w:r>
+      <w:r>
+        <w:rPr>
+          <w:iCs/>
+          <w:lang w:val="fr-BE"/>
+        </w:rPr>
+        <w:t xml:space="preserve"> ou </w:t>
+      </w:r>
+      <w:r>
+        <w:rPr>
+          <w:iCs/>
+          <w:lang w:val="fr-BE"/>
+        </w:rPr>
+        <w:t xml:space="preserve">modifier </w:t>
+      </w:r>
+      <w:r>
+        <w:rPr>
+          <w:iCs/>
+          <w:lang w:val="fr-BE"/>
+        </w:rPr>
+        <w:t>l</w:t>
+      </w:r>
+      <w:r>
+        <w:rPr>
+          <w:iCs/>
+          <w:lang w:val="fr-BE"/>
+        </w:rPr>
+        <w:t>es parkings, places</w:t>
+      </w:r>
+      <w:r>
+        <w:rPr>
+          <w:iCs/>
+          <w:lang w:val="fr-BE"/>
+        </w:rPr>
+        <w:t xml:space="preserve"> et</w:t>
+      </w:r>
+      <w:r>
+        <w:rPr>
+          <w:iCs/>
+          <w:lang w:val="fr-BE"/>
+        </w:rPr>
+        <w:t xml:space="preserve"> utilisateurs</w:t>
+      </w:r>
+      <w:r>
+        <w:rPr>
+          <w:iCs/>
+          <w:lang w:val="fr-BE"/>
+        </w:rPr>
+        <w:t xml:space="preserve"> sans devoir nécessairement </w:t>
+      </w:r>
+      <w:r>
+        <w:rPr>
+          <w:iCs/>
+          <w:lang w:val="fr-BE"/>
+        </w:rPr>
+        <w:t xml:space="preserve">modifier la base de donnée </w:t>
+      </w:r>
+      <w:r>
+        <w:rPr>
+          <w:iCs/>
+          <w:lang w:val="fr-BE"/>
+        </w:rPr>
+        <w:t>manuellement</w:t>
+      </w:r>
+      <w:r>
+        <w:rPr>
+          <w:iCs/>
+          <w:lang w:val="fr-BE"/>
+        </w:rPr>
+        <w:t xml:space="preserve">. Nous avons </w:t>
+      </w:r>
+      <w:r>
+        <w:rPr>
+          <w:iCs/>
+          <w:lang w:val="fr-BE"/>
+        </w:rPr>
+        <w:t xml:space="preserve">déjà créé certaines méthodes dans le code </w:t>
+      </w:r>
+      <w:r>
+        <w:rPr>
+          <w:iCs/>
+          <w:lang w:val="fr-BE"/>
+        </w:rPr>
+        <w:t xml:space="preserve">permettant d’agir </w:t>
+      </w:r>
+      <w:r>
+        <w:rPr>
+          <w:iCs/>
+          <w:lang w:val="fr-BE"/>
+        </w:rPr>
+        <w:t>en tant qu’administrateur.</w:t>
+      </w:r>
+    </w:p>
+    <w:p>
+      <w:pPr>
+        <w:spacing w:after="160" w:line="259" w:lineRule="auto"/>
+        <w:ind w:left="360"/>
+        <w:rPr>
+          <w:iCs/>
+          <w:lang w:val="fr-BE"/>
+        </w:rPr>
+      </w:pPr>
+      <w:r>
+        <w:rPr>
+          <w:iCs/>
+          <w:lang w:val="fr-BE"/>
+        </w:rPr>
+        <w:t xml:space="preserve">Troisièmement, </w:t>
+      </w:r>
+      <w:r>
+        <w:rPr>
+          <w:iCs/>
+          <w:lang w:val="fr-BE"/>
+        </w:rPr>
+        <w:t xml:space="preserve">nous pourrions mettre la base de donnée dans un serveur distant afin que celle-ci soit accessible par quiconque souhaite </w:t>
+      </w:r>
+      <w:r>
+        <w:rPr>
+          <w:iCs/>
+          <w:lang w:val="fr-BE"/>
+        </w:rPr>
+        <w:t>utiliser l’application.</w:t>
+      </w:r>
+    </w:p>
+    <w:p>
+      <w:pPr>
+        <w:spacing w:after="160" w:line="259" w:lineRule="auto"/>
+        <w:ind w:left="360"/>
+        <w:rPr>
+          <w:iCs/>
+          <w:lang w:val="fr-BE"/>
+        </w:rPr>
+      </w:pPr>
+      <w:r>
+        <w:rPr>
+          <w:lang w:val="fr-BE"/>
+        </w:rPr>
+        <w:t xml:space="preserve">Quatrièmement, </w:t>
+      </w:r>
+      <w:r>
+        <w:rPr>
+          <w:lang w:val="fr-BE"/>
+        </w:rPr>
+        <w:t>il faudrait</w:t>
+      </w:r>
+      <w:r>
+        <w:rPr>
+          <w:lang w:val="fr-BE"/>
+        </w:rPr>
+        <w:t xml:space="preserve"> réécrire </w:t>
+      </w:r>
+      <w:r>
+        <w:rPr>
+          <w:lang w:val="fr-BE"/>
+        </w:rPr>
+        <w:t>certaines classes du</w:t>
+      </w:r>
+      <w:r>
+        <w:rPr>
+          <w:lang w:val="fr-BE"/>
+        </w:rPr>
+        <w:t xml:space="preserve"> code de manière plus </w:t>
+      </w:r>
+      <w:r>
+        <w:rPr>
+          <w:lang w:val="fr-BE"/>
+        </w:rPr>
+        <w:t>propre, claire et lisible</w:t>
+      </w:r>
+      <w:r>
+        <w:rPr>
+          <w:lang w:val="fr-BE"/>
+        </w:rPr>
+        <w:t xml:space="preserve"> en essayant de garder une réelle uniformisation d</w:t>
+      </w:r>
+      <w:r>
+        <w:rPr>
+          <w:lang w:val="fr-BE"/>
+        </w:rPr>
+        <w:t>ans la manière de</w:t>
+      </w:r>
+      <w:r>
+        <w:rPr>
+          <w:lang w:val="fr-BE"/>
+        </w:rPr>
+        <w:t xml:space="preserve"> cod</w:t>
+      </w:r>
+      <w:r>
+        <w:rPr>
+          <w:lang w:val="fr-BE"/>
+        </w:rPr>
+        <w:t>ée</w:t>
+      </w:r>
+      <w:r>
+        <w:rPr>
+          <w:lang w:val="fr-BE"/>
+        </w:rPr>
+        <w:t xml:space="preserve"> entre les différentes classes</w:t>
+      </w:r>
+      <w:r>
+        <w:rPr>
+          <w:lang w:val="fr-BE"/>
+        </w:rPr>
+        <w:t>.</w:t>
+      </w:r>
+      <w:r>
+        <w:rPr>
+          <w:lang w:val="fr-BE"/>
+        </w:rPr>
+        <w:t xml:space="preserve"> Il faudrait aussi revoir sa struc</w:t>
+      </w:r>
+      <w:r>
+        <w:rPr>
+          <w:lang w:val="fr-BE"/>
+        </w:rPr>
+        <w:t>ture afin que les différents composants du code soient plus structuré</w:t>
+      </w:r>
+      <w:r>
+        <w:rPr>
+          <w:lang w:val="fr-BE"/>
+        </w:rPr>
+        <w:t>s</w:t>
+      </w:r>
+      <w:r>
+        <w:rPr>
+          <w:iCs/>
+          <w:lang w:val="fr-BE"/>
+        </w:rPr>
+        <w:t>.</w:t>
+      </w:r>
+    </w:p>
+    <w:p>
+      <w:pPr>
+        <w:spacing w:after="160" w:line="259" w:lineRule="auto"/>
+        <w:ind w:left="360"/>
+        <w:rPr>
+          <w:iCs/>
+          <w:lang w:val="fr-BE"/>
+        </w:rPr>
+      </w:pPr>
+      <w:r>
+        <w:rPr>
+          <w:iCs/>
+          <w:lang w:val="fr-BE"/>
+        </w:rPr>
+        <w:t xml:space="preserve">Cinquièmement, </w:t>
+      </w:r>
+      <w:r>
+        <w:rPr>
+          <w:iCs/>
+          <w:lang w:val="fr-BE"/>
+        </w:rPr>
+        <w:t>les messages d’erreur -par exemple lorsque l’on a trop d’infractions-</w:t>
+      </w:r>
+      <w:r>
+        <w:rPr>
+          <w:iCs/>
+          <w:lang w:val="fr-BE"/>
+        </w:rPr>
+        <w:t xml:space="preserve"> n’apparait pour le moment que dans l’interface console et il serait </w:t>
+      </w:r>
+      <w:r>
+        <w:rPr>
+          <w:iCs/>
+          <w:lang w:val="fr-BE"/>
+        </w:rPr>
+        <w:t>judicieux de faire apparaître ceux-ci également dans l’interface graphique.</w:t>
+      </w:r>
+      <w:r>
+        <w:rPr>
+          <w:iCs/>
+          <w:lang w:val="fr-BE"/>
+        </w:rPr>
+        <w:t xml:space="preserve"> De plus lorsqu’une entrée n’est pas valide</w:t>
+      </w:r>
+      <w:r>
+        <w:rPr>
+          <w:iCs/>
+          <w:lang w:val="fr-BE"/>
+        </w:rPr>
+        <w:t xml:space="preserve">, nous sommes pour le moment obligé de relancer le programme. Il </w:t>
+      </w:r>
+      <w:r>
+        <w:rPr>
+          <w:iCs/>
+          <w:lang w:val="fr-BE"/>
+        </w:rPr>
+        <w:t>faudrait plutôt afficher</w:t>
+      </w:r>
+      <w:r>
+        <w:rPr>
+          <w:iCs/>
+          <w:lang w:val="fr-BE"/>
+        </w:rPr>
+        <w:t xml:space="preserve"> un message d’erreur annonçant l’erreur </w:t>
+      </w:r>
+      <w:r>
+        <w:rPr>
+          <w:iCs/>
+          <w:lang w:val="fr-BE"/>
+        </w:rPr>
+        <w:t>et</w:t>
+      </w:r>
+      <w:r>
+        <w:rPr>
+          <w:iCs/>
+          <w:lang w:val="fr-BE"/>
+        </w:rPr>
+        <w:t xml:space="preserve"> </w:t>
+      </w:r>
+      <w:r>
+        <w:rPr>
+          <w:iCs/>
+          <w:lang w:val="fr-BE"/>
+        </w:rPr>
+        <w:t>permett</w:t>
+      </w:r>
+      <w:r>
+        <w:rPr>
+          <w:iCs/>
+          <w:lang w:val="fr-BE"/>
+        </w:rPr>
+        <w:t>ant</w:t>
+      </w:r>
+      <w:r>
+        <w:rPr>
+          <w:iCs/>
+          <w:lang w:val="fr-BE"/>
+        </w:rPr>
+        <w:t xml:space="preserve"> à l’utilisateur de ré-entrer les données</w:t>
+      </w:r>
+      <w:r>
+        <w:rPr>
+          <w:iCs/>
+          <w:lang w:val="fr-BE"/>
+        </w:rPr>
+        <w:t xml:space="preserve"> erronées</w:t>
+      </w:r>
+      <w:r>
+        <w:rPr>
+          <w:iCs/>
+          <w:lang w:val="fr-BE"/>
+        </w:rPr>
+        <w:t>.</w:t>
+      </w:r>
       <w:r>
         <w:rPr>
           <w:i/>
@@ -1706,546 +2501,13 @@
           <w:u w:val="single"/>
           <w:lang w:val="fr-BE"/>
         </w:rPr>
-        <w:lastRenderedPageBreak/>
-        <w:t>V) Les pistes d’amélioration</w:t>
+        <w:br w:type="page"/>
       </w:r>
     </w:p>
     <w:p>
       <w:pPr>
         <w:spacing w:after="160" w:line="259" w:lineRule="auto"/>
         <w:ind w:left="360"/>
-        <w:rPr>
-          <w:iCs/>
-          <w:lang w:val="fr-BE"/>
-        </w:rPr>
-      </w:pPr>
-      <w:r>
-        <w:rPr>
-          <w:iCs/>
-          <w:lang w:val="fr-BE"/>
-        </w:rPr>
-        <w:t>Nous avons de nombreuses pistes concernant</w:t>
-      </w:r>
-      <w:r>
-        <w:rPr>
-          <w:iCs/>
-          <w:lang w:val="fr-BE"/>
-        </w:rPr>
-        <w:t xml:space="preserve"> les améliorations possibles à apporter </w:t>
-      </w:r>
-      <w:r>
-        <w:rPr>
-          <w:iCs/>
-          <w:lang w:val="fr-BE"/>
-        </w:rPr>
-        <w:t>à notre application</w:t>
-      </w:r>
-      <w:r>
-        <w:rPr>
-          <w:iCs/>
-          <w:lang w:val="fr-BE"/>
-        </w:rPr>
-        <w:t>.</w:t>
-      </w:r>
-    </w:p>
-    <w:p>
-      <w:pPr>
-        <w:spacing w:after="160" w:line="259" w:lineRule="auto"/>
-        <w:ind w:left="360"/>
-        <w:rPr>
-          <w:iCs/>
-          <w:lang w:val="fr-BE"/>
-        </w:rPr>
-      </w:pPr>
-      <w:r>
-        <w:rPr>
-          <w:iCs/>
-          <w:lang w:val="fr-BE"/>
-        </w:rPr>
-        <w:t xml:space="preserve">Premièrement, </w:t>
-      </w:r>
-      <w:r>
-        <w:rPr>
-          <w:iCs/>
-          <w:lang w:val="fr-BE"/>
-        </w:rPr>
-        <w:t>nous pourrions améliorer l’interface graphique</w:t>
-      </w:r>
-      <w:r>
-        <w:rPr>
-          <w:iCs/>
-          <w:lang w:val="fr-BE"/>
-        </w:rPr>
-        <w:t xml:space="preserve"> en la rendant plus attractive</w:t>
-      </w:r>
-      <w:r>
-        <w:rPr>
-          <w:iCs/>
-          <w:lang w:val="fr-BE"/>
-        </w:rPr>
-        <w:t xml:space="preserve"> visuellement</w:t>
-      </w:r>
-      <w:r>
-        <w:rPr>
-          <w:iCs/>
-          <w:lang w:val="fr-BE"/>
-        </w:rPr>
-        <w:t>. Notamment</w:t>
-      </w:r>
-      <w:r>
-        <w:rPr>
-          <w:iCs/>
-          <w:lang w:val="fr-BE"/>
-        </w:rPr>
-        <w:t xml:space="preserve"> en y ajoutant des image</w:t>
-      </w:r>
-      <w:r>
-        <w:rPr>
-          <w:iCs/>
-          <w:lang w:val="fr-BE"/>
-        </w:rPr>
-        <w:t>/icones pour les boutons</w:t>
-      </w:r>
-      <w:r>
-        <w:rPr>
-          <w:iCs/>
-          <w:lang w:val="fr-BE"/>
-        </w:rPr>
-        <w:t>, des listes déroulantes pour les parkings à r</w:t>
-      </w:r>
-      <w:r>
-        <w:rPr>
-          <w:iCs/>
-          <w:lang w:val="fr-BE"/>
-        </w:rPr>
-        <w:t>é</w:t>
-      </w:r>
-      <w:r>
-        <w:rPr>
-          <w:iCs/>
-          <w:lang w:val="fr-BE"/>
-        </w:rPr>
-        <w:t>serv</w:t>
-      </w:r>
-      <w:r>
-        <w:rPr>
-          <w:iCs/>
-          <w:lang w:val="fr-BE"/>
-        </w:rPr>
-        <w:t>er</w:t>
-      </w:r>
-      <w:r>
-        <w:rPr>
-          <w:iCs/>
-          <w:lang w:val="fr-BE"/>
-        </w:rPr>
-        <w:t xml:space="preserve">, </w:t>
-      </w:r>
-      <w:r>
-        <w:rPr>
-          <w:iCs/>
-          <w:lang w:val="fr-BE"/>
-        </w:rPr>
-        <w:t xml:space="preserve">des boutons supplémentaires pour </w:t>
-      </w:r>
-      <w:r>
-        <w:rPr>
-          <w:iCs/>
-          <w:lang w:val="fr-BE"/>
-        </w:rPr>
-        <w:t xml:space="preserve">effectuer des retours </w:t>
-      </w:r>
-      <w:r>
-        <w:rPr>
-          <w:iCs/>
-          <w:lang w:val="fr-BE"/>
-        </w:rPr>
-        <w:t>ou des déconnections.</w:t>
-      </w:r>
-    </w:p>
-    <w:p>
-      <w:pPr>
-        <w:spacing w:after="160" w:line="259" w:lineRule="auto"/>
-        <w:ind w:left="360"/>
-        <w:rPr>
-          <w:iCs/>
-          <w:lang w:val="fr-BE"/>
-        </w:rPr>
-      </w:pPr>
-      <w:r>
-        <w:rPr>
-          <w:iCs/>
-          <w:lang w:val="fr-BE"/>
-        </w:rPr>
-        <w:t>Deuxièmement, nous pourrions créer une accès administrateur</w:t>
-      </w:r>
-      <w:r>
-        <w:rPr>
-          <w:iCs/>
-          <w:lang w:val="fr-BE"/>
-        </w:rPr>
-        <w:t xml:space="preserve"> afin de rajouter</w:t>
-      </w:r>
-      <w:r>
-        <w:rPr>
-          <w:iCs/>
-          <w:lang w:val="fr-BE"/>
-        </w:rPr>
-        <w:t xml:space="preserve">, </w:t>
-      </w:r>
-      <w:r>
-        <w:rPr>
-          <w:iCs/>
-          <w:lang w:val="fr-BE"/>
-        </w:rPr>
-        <w:t>supprimer</w:t>
-      </w:r>
-      <w:r>
-        <w:rPr>
-          <w:iCs/>
-          <w:lang w:val="fr-BE"/>
-        </w:rPr>
-        <w:t xml:space="preserve"> ou </w:t>
-      </w:r>
-      <w:r>
-        <w:rPr>
-          <w:iCs/>
-          <w:lang w:val="fr-BE"/>
-        </w:rPr>
-        <w:t xml:space="preserve">modifier </w:t>
-      </w:r>
-      <w:r>
-        <w:rPr>
-          <w:iCs/>
-          <w:lang w:val="fr-BE"/>
-        </w:rPr>
-        <w:t>l</w:t>
-      </w:r>
-      <w:r>
-        <w:rPr>
-          <w:iCs/>
-          <w:lang w:val="fr-BE"/>
-        </w:rPr>
-        <w:t>es parkings, places</w:t>
-      </w:r>
-      <w:r>
-        <w:rPr>
-          <w:iCs/>
-          <w:lang w:val="fr-BE"/>
-        </w:rPr>
-        <w:t xml:space="preserve"> et</w:t>
-      </w:r>
-      <w:r>
-        <w:rPr>
-          <w:iCs/>
-          <w:lang w:val="fr-BE"/>
-        </w:rPr>
-        <w:t xml:space="preserve"> utilisateurs</w:t>
-      </w:r>
-      <w:r>
-        <w:rPr>
-          <w:iCs/>
-          <w:lang w:val="fr-BE"/>
-        </w:rPr>
-        <w:t xml:space="preserve"> sans devoir nécessairement </w:t>
-      </w:r>
-      <w:r>
-        <w:rPr>
-          <w:iCs/>
-          <w:lang w:val="fr-BE"/>
-        </w:rPr>
-        <w:t xml:space="preserve">modifier la base de donnée </w:t>
-      </w:r>
-      <w:r>
-        <w:rPr>
-          <w:iCs/>
-          <w:lang w:val="fr-BE"/>
-        </w:rPr>
-        <w:t>manuellement</w:t>
-      </w:r>
-      <w:r>
-        <w:rPr>
-          <w:iCs/>
-          <w:lang w:val="fr-BE"/>
-        </w:rPr>
-        <w:t xml:space="preserve">. Nous avons </w:t>
-      </w:r>
-      <w:r>
-        <w:rPr>
-          <w:iCs/>
-          <w:lang w:val="fr-BE"/>
-        </w:rPr>
-        <w:t xml:space="preserve">déjà créé certaines méthodes dans le code </w:t>
-      </w:r>
-      <w:r>
-        <w:rPr>
-          <w:iCs/>
-          <w:lang w:val="fr-BE"/>
-        </w:rPr>
-        <w:t xml:space="preserve">permettant d’agir </w:t>
-      </w:r>
-      <w:r>
-        <w:rPr>
-          <w:iCs/>
-          <w:lang w:val="fr-BE"/>
-        </w:rPr>
-        <w:t>en tant qu’administrateur.</w:t>
-      </w:r>
-    </w:p>
-    <w:p>
-      <w:pPr>
-        <w:spacing w:after="160" w:line="259" w:lineRule="auto"/>
-        <w:ind w:left="360"/>
-        <w:rPr>
-          <w:iCs/>
-          <w:lang w:val="fr-BE"/>
-        </w:rPr>
-      </w:pPr>
-      <w:r>
-        <w:rPr>
-          <w:iCs/>
-          <w:lang w:val="fr-BE"/>
-        </w:rPr>
-        <w:t xml:space="preserve">Troisièmement, </w:t>
-      </w:r>
-      <w:r>
-        <w:rPr>
-          <w:iCs/>
-          <w:lang w:val="fr-BE"/>
-        </w:rPr>
-        <w:t xml:space="preserve">nous pourrions mettre la base de donnée dans un serveur distant afin que celle-ci soit accessible par quiconque souhaite </w:t>
-      </w:r>
-      <w:r>
-        <w:rPr>
-          <w:iCs/>
-          <w:lang w:val="fr-BE"/>
-        </w:rPr>
-        <w:t>utiliser l’application.</w:t>
-      </w:r>
-    </w:p>
-    <w:p>
-      <w:pPr>
-        <w:spacing w:after="160" w:line="259" w:lineRule="auto"/>
-        <w:ind w:left="360"/>
-        <w:rPr>
-          <w:iCs/>
-          <w:lang w:val="fr-BE"/>
-        </w:rPr>
-      </w:pPr>
-      <w:r>
-        <w:rPr>
-          <w:iCs/>
-          <w:lang w:val="fr-BE"/>
-        </w:rPr>
-        <w:t xml:space="preserve">Quatrièmement, </w:t>
-      </w:r>
-      <w:r>
-        <w:rPr>
-          <w:iCs/>
-          <w:lang w:val="fr-BE"/>
-        </w:rPr>
-        <w:t>il faudrait</w:t>
-      </w:r>
-      <w:r>
-        <w:rPr>
-          <w:iCs/>
-          <w:lang w:val="fr-BE"/>
-        </w:rPr>
-        <w:t xml:space="preserve"> réécrire le code de manière plus </w:t>
-      </w:r>
-      <w:r>
-        <w:rPr>
-          <w:iCs/>
-          <w:lang w:val="fr-BE"/>
-        </w:rPr>
-        <w:t>propre, claire et lisible</w:t>
-      </w:r>
-      <w:r>
-        <w:rPr>
-          <w:iCs/>
-          <w:lang w:val="fr-BE"/>
-        </w:rPr>
-        <w:t xml:space="preserve"> en essayant de garder une réelle uniformisation d</w:t>
-      </w:r>
-      <w:r>
-        <w:rPr>
-          <w:iCs/>
-          <w:lang w:val="fr-BE"/>
-        </w:rPr>
-        <w:t>ans la manière de</w:t>
-      </w:r>
-      <w:r>
-        <w:rPr>
-          <w:iCs/>
-          <w:lang w:val="fr-BE"/>
-        </w:rPr>
-        <w:t xml:space="preserve"> cod</w:t>
-      </w:r>
-      <w:r>
-        <w:rPr>
-          <w:iCs/>
-          <w:lang w:val="fr-BE"/>
-        </w:rPr>
-        <w:t>ée</w:t>
-      </w:r>
-      <w:r>
-        <w:rPr>
-          <w:iCs/>
-          <w:lang w:val="fr-BE"/>
-        </w:rPr>
-        <w:t xml:space="preserve"> entre les différentes classes</w:t>
-      </w:r>
-      <w:r>
-        <w:rPr>
-          <w:iCs/>
-          <w:lang w:val="fr-BE"/>
-        </w:rPr>
-        <w:t>.</w:t>
-      </w:r>
-      <w:r>
-        <w:rPr>
-          <w:iCs/>
-          <w:lang w:val="fr-BE"/>
-        </w:rPr>
-        <w:t xml:space="preserve"> Il faudrait aussi revoir sa struc</w:t>
-      </w:r>
-      <w:r>
-        <w:rPr>
-          <w:iCs/>
-          <w:lang w:val="fr-BE"/>
-        </w:rPr>
-        <w:t>ture afin que les différents composants du code soient plus structuré</w:t>
-      </w:r>
-      <w:r>
-        <w:rPr>
-          <w:iCs/>
-          <w:lang w:val="fr-BE"/>
-        </w:rPr>
-        <w:t>s</w:t>
-      </w:r>
-      <w:r>
-        <w:rPr>
-          <w:iCs/>
-          <w:lang w:val="fr-BE"/>
-        </w:rPr>
-        <w:t>.</w:t>
-      </w:r>
-    </w:p>
-    <w:p>
-      <w:pPr>
-        <w:spacing w:after="160" w:line="259" w:lineRule="auto"/>
-        <w:ind w:left="360"/>
-        <w:rPr>
-          <w:iCs/>
-          <w:lang w:val="fr-BE"/>
-        </w:rPr>
-      </w:pPr>
-      <w:r>
-        <w:rPr>
-          <w:iCs/>
-          <w:lang w:val="fr-BE"/>
-        </w:rPr>
-        <w:t xml:space="preserve">Cinquièmement, </w:t>
-      </w:r>
-      <w:r>
-        <w:rPr>
-          <w:iCs/>
-          <w:lang w:val="fr-BE"/>
-        </w:rPr>
-        <w:t>les messages d’erreur -par exemple lorsque l’on a trop d’infractions-</w:t>
-      </w:r>
-      <w:r>
-        <w:rPr>
-          <w:iCs/>
-          <w:lang w:val="fr-BE"/>
-        </w:rPr>
-        <w:t xml:space="preserve"> n’apparait pour le moment que dans l’interface console et il serait </w:t>
-      </w:r>
-      <w:r>
-        <w:rPr>
-          <w:iCs/>
-          <w:lang w:val="fr-BE"/>
-        </w:rPr>
-        <w:t>judicieux de faire apparaître ceux-ci également dans l’interface graphique.</w:t>
-      </w:r>
-      <w:r>
-        <w:rPr>
-          <w:iCs/>
-          <w:lang w:val="fr-BE"/>
-        </w:rPr>
-        <w:t xml:space="preserve"> De plus lorsqu’une entrée n’est pas valide</w:t>
-      </w:r>
-      <w:r>
-        <w:rPr>
-          <w:iCs/>
-          <w:lang w:val="fr-BE"/>
-        </w:rPr>
-        <w:t xml:space="preserve">, nous sommes pour le moment obligé de relancer le programme. Il </w:t>
-      </w:r>
-      <w:r>
-        <w:rPr>
-          <w:iCs/>
-          <w:lang w:val="fr-BE"/>
-        </w:rPr>
-        <w:t>faudrait plutôt afficher</w:t>
-      </w:r>
-      <w:r>
-        <w:rPr>
-          <w:iCs/>
-          <w:lang w:val="fr-BE"/>
-        </w:rPr>
-        <w:t xml:space="preserve"> un message d’erreur annonçant l’erreur </w:t>
-      </w:r>
-      <w:r>
-        <w:rPr>
-          <w:iCs/>
-          <w:lang w:val="fr-BE"/>
-        </w:rPr>
-        <w:t>et</w:t>
-      </w:r>
-      <w:r>
-        <w:rPr>
-          <w:iCs/>
-          <w:lang w:val="fr-BE"/>
-        </w:rPr>
-        <w:t xml:space="preserve"> </w:t>
-      </w:r>
-      <w:r>
-        <w:rPr>
-          <w:iCs/>
-          <w:lang w:val="fr-BE"/>
-        </w:rPr>
-        <w:t>permett</w:t>
-      </w:r>
-      <w:r>
-        <w:rPr>
-          <w:iCs/>
-          <w:lang w:val="fr-BE"/>
-        </w:rPr>
-        <w:t>ant</w:t>
-      </w:r>
-      <w:r>
-        <w:rPr>
-          <w:iCs/>
-          <w:lang w:val="fr-BE"/>
-        </w:rPr>
-        <w:t xml:space="preserve"> à l’utilisateur de ré-entrer les données</w:t>
-      </w:r>
-      <w:r>
-        <w:rPr>
-          <w:iCs/>
-          <w:lang w:val="fr-BE"/>
-        </w:rPr>
-        <w:t xml:space="preserve"> erronées</w:t>
-      </w:r>
-      <w:r>
-        <w:rPr>
-          <w:iCs/>
-          <w:lang w:val="fr-BE"/>
-        </w:rPr>
-        <w:t>.</w:t>
-      </w:r>
-      <w:r>
         <w:rPr>
           <w:i/>
           <w:iCs/>
@@ -2254,13 +2516,8 @@
           <w:u w:val="single"/>
           <w:lang w:val="fr-BE"/>
         </w:rPr>
-        <w:br w:type="page"/>
-      </w:r>
-    </w:p>
-    <w:p>
-      <w:pPr>
-        <w:spacing w:after="160" w:line="259" w:lineRule="auto"/>
-        <w:ind w:left="360"/>
+      </w:pPr>
+      <w:r>
         <w:rPr>
           <w:i/>
           <w:iCs/>
@@ -2269,17 +2526,6 @@
           <w:u w:val="single"/>
           <w:lang w:val="fr-BE"/>
         </w:rPr>
-      </w:pPr>
-      <w:r>
-        <w:rPr>
-          <w:i/>
-          <w:iCs/>
-          <w:sz w:val="32"/>
-          <w:szCs w:val="32"/>
-          <w:u w:val="single"/>
-          <w:lang w:val="fr-BE"/>
-        </w:rPr>
-        <w:lastRenderedPageBreak/>
         <w:t>VI) Conclusion personnelle des membres du groupe</w:t>
       </w:r>
     </w:p>
@@ -2332,6 +2578,284 @@
       </w:r>
       <w:r>
         <w:rPr>
+          <w:lang w:val="fr-BE"/>
+        </w:rPr>
+        <w:t xml:space="preserve">Pour conclure ce projet, </w:t>
+      </w:r>
+      <w:r>
+        <w:rPr>
+          <w:lang w:val="fr-BE"/>
+        </w:rPr>
+        <w:t>je dirais</w:t>
+      </w:r>
+      <w:r>
+        <w:rPr>
+          <w:lang w:val="fr-BE"/>
+        </w:rPr>
+        <w:t xml:space="preserve"> </w:t>
+      </w:r>
+      <w:r>
+        <w:rPr>
+          <w:lang w:val="fr-BE"/>
+        </w:rPr>
+        <w:t xml:space="preserve">qu’il m’a permis de prendre </w:t>
+      </w:r>
+      <w:r>
+        <w:rPr>
+          <w:lang w:val="fr-BE"/>
+        </w:rPr>
+        <w:t xml:space="preserve">connaissance d’un ensemble de </w:t>
+      </w:r>
+      <w:r>
+        <w:rPr>
+          <w:lang w:val="fr-BE"/>
+        </w:rPr>
+        <w:t>problématiques liées à la réalisation</w:t>
+      </w:r>
+      <w:r>
+        <w:rPr>
+          <w:lang w:val="fr-BE"/>
+        </w:rPr>
+        <w:t xml:space="preserve"> d’un projet de développement de </w:t>
+      </w:r>
+      <w:r>
+        <w:rPr>
+          <w:lang w:val="fr-BE"/>
+        </w:rPr>
+        <w:t xml:space="preserve">plus grande ampleur que ce à quoi nous avions </w:t>
+      </w:r>
+      <w:r>
+        <w:rPr>
+          <w:lang w:val="fr-BE"/>
+        </w:rPr>
+        <w:t xml:space="preserve">déjà été </w:t>
+      </w:r>
+      <w:r>
+        <w:rPr>
+          <w:lang w:val="fr-BE"/>
+        </w:rPr>
+        <w:t xml:space="preserve">confronté. En devant travailler </w:t>
+      </w:r>
+      <w:r>
+        <w:rPr>
+          <w:lang w:val="fr-BE"/>
+        </w:rPr>
+        <w:t xml:space="preserve">sur du code en parallèle </w:t>
+      </w:r>
+      <w:r>
+        <w:rPr>
+          <w:lang w:val="fr-BE"/>
+        </w:rPr>
+        <w:t>avec d’autres personne</w:t>
+      </w:r>
+      <w:r>
+        <w:rPr>
+          <w:lang w:val="fr-BE"/>
+        </w:rPr>
+        <w:t>s</w:t>
+      </w:r>
+      <w:r>
+        <w:rPr>
+          <w:lang w:val="fr-BE"/>
+        </w:rPr>
+        <w:t xml:space="preserve"> cela m’a montré la complexité </w:t>
+      </w:r>
+      <w:r>
+        <w:rPr>
+          <w:lang w:val="fr-BE"/>
+        </w:rPr>
+        <w:t xml:space="preserve">et l’importance de définir une structure </w:t>
+      </w:r>
+      <w:r>
+        <w:rPr>
+          <w:lang w:val="fr-BE"/>
+        </w:rPr>
+        <w:t>claire</w:t>
+      </w:r>
+      <w:r>
+        <w:rPr>
+          <w:lang w:val="fr-BE"/>
+        </w:rPr>
+        <w:t xml:space="preserve"> et </w:t>
+      </w:r>
+      <w:r>
+        <w:rPr>
+          <w:lang w:val="fr-BE"/>
+        </w:rPr>
+        <w:t xml:space="preserve">des conventions </w:t>
+      </w:r>
+      <w:r>
+        <w:rPr>
+          <w:lang w:val="fr-BE"/>
+        </w:rPr>
+        <w:t>précises</w:t>
+      </w:r>
+      <w:r>
+        <w:rPr>
+          <w:lang w:val="fr-BE"/>
+        </w:rPr>
+        <w:t xml:space="preserve"> de codage.</w:t>
+      </w:r>
+      <w:r>
+        <w:rPr>
+          <w:lang w:val="fr-BE"/>
+        </w:rPr>
+        <w:t xml:space="preserve"> Concernant mes apports durant </w:t>
+      </w:r>
+      <w:r>
+        <w:rPr>
+          <w:lang w:val="fr-BE"/>
+        </w:rPr>
+        <w:t xml:space="preserve">le projet, </w:t>
+      </w:r>
+      <w:r>
+        <w:rPr>
+          <w:lang w:val="fr-BE"/>
+        </w:rPr>
+        <w:t xml:space="preserve">je me suis occupé </w:t>
+      </w:r>
+      <w:r>
+        <w:rPr>
+          <w:lang w:val="fr-BE"/>
+        </w:rPr>
+        <w:t>d</w:t>
+      </w:r>
+      <w:r>
+        <w:rPr>
+          <w:lang w:val="fr-BE"/>
+        </w:rPr>
+        <w:t>ans</w:t>
+      </w:r>
+      <w:r>
+        <w:rPr>
+          <w:lang w:val="fr-BE"/>
+        </w:rPr>
+        <w:t xml:space="preserve"> la partie </w:t>
+      </w:r>
+      <w:r>
+        <w:rPr>
+          <w:lang w:val="fr-BE"/>
+        </w:rPr>
+        <w:t xml:space="preserve">codage de la réalisation des classes </w:t>
+      </w:r>
+      <w:r>
+        <w:rPr>
+          <w:i/>
+          <w:iCs/>
+          <w:lang w:val="fr-BE"/>
+        </w:rPr>
+        <w:t>Parking</w:t>
+      </w:r>
+      <w:r>
+        <w:rPr>
+          <w:lang w:val="fr-BE"/>
+        </w:rPr>
+        <w:t>,</w:t>
+      </w:r>
+      <w:r>
+        <w:rPr>
+          <w:lang w:val="fr-BE"/>
+        </w:rPr>
+        <w:t xml:space="preserve"> </w:t>
+      </w:r>
+      <w:r>
+        <w:rPr>
+          <w:i/>
+          <w:iCs/>
+          <w:lang w:val="fr-BE"/>
+        </w:rPr>
+        <w:t>Place</w:t>
+      </w:r>
+      <w:r>
+        <w:rPr>
+          <w:lang w:val="fr-BE"/>
+        </w:rPr>
+        <w:t xml:space="preserve"> et une </w:t>
+      </w:r>
+      <w:r>
+        <w:rPr>
+          <w:lang w:val="fr-BE"/>
+        </w:rPr>
+        <w:t xml:space="preserve">partie de la classe </w:t>
+      </w:r>
+      <w:r>
+        <w:rPr>
+          <w:i/>
+          <w:iCs/>
+          <w:lang w:val="fr-BE"/>
+        </w:rPr>
+        <w:t>User</w:t>
+      </w:r>
+      <w:r>
+        <w:rPr>
+          <w:lang w:val="fr-BE"/>
+        </w:rPr>
+        <w:t>, j’ai également retravaill</w:t>
+      </w:r>
+      <w:r>
+        <w:rPr>
+          <w:lang w:val="fr-BE"/>
+        </w:rPr>
+        <w:t>é</w:t>
+      </w:r>
+      <w:r>
+        <w:rPr>
+          <w:lang w:val="fr-BE"/>
+        </w:rPr>
+        <w:t xml:space="preserve"> l’ensemble du code à la fin du projet pour essayer </w:t>
+      </w:r>
+      <w:r>
+        <w:rPr>
+          <w:lang w:val="fr-BE"/>
+        </w:rPr>
+        <w:t>d’avoir une certaine uniformisation dans celui-ci. Et concernant la partie</w:t>
+      </w:r>
+      <w:r>
+        <w:rPr>
+          <w:i/>
+          <w:iCs/>
+          <w:lang w:val="fr-BE"/>
+        </w:rPr>
+        <w:t xml:space="preserve"> </w:t>
+      </w:r>
+      <w:r>
+        <w:rPr>
+          <w:lang w:val="fr-BE"/>
+        </w:rPr>
+        <w:t>documentation</w:t>
+      </w:r>
+      <w:r>
+        <w:rPr>
+          <w:lang w:val="fr-BE"/>
+        </w:rPr>
+        <w:t>, je me suis occupé de faire</w:t>
+      </w:r>
+      <w:r>
+        <w:rPr>
+          <w:lang w:val="fr-BE"/>
+        </w:rPr>
+        <w:t xml:space="preserve"> </w:t>
+      </w:r>
+      <w:r>
+        <w:rPr>
+          <w:lang w:val="fr-BE"/>
+        </w:rPr>
+        <w:t>le</w:t>
+      </w:r>
+      <w:r>
+        <w:rPr>
+          <w:lang w:val="fr-BE"/>
+        </w:rPr>
+        <w:t xml:space="preserve"> cahier des charges</w:t>
+      </w:r>
+      <w:r>
+        <w:rPr>
+          <w:lang w:val="fr-BE"/>
+        </w:rPr>
+        <w:t>, l’UML et le rapport.</w:t>
+      </w:r>
+      <w:r>
+        <w:rPr>
           <w:sz w:val="28"/>
           <w:szCs w:val="28"/>
           <w:u w:val="single"/>
@@ -2366,19 +2890,127 @@
       </w:r>
       <w:r>
         <w:rPr>
-          <w:sz w:val="28"/>
-          <w:szCs w:val="28"/>
-          <w:u w:val="single"/>
-          <w:lang w:val="fr-BE"/>
+          <w:lang w:val="fr-FR"/>
         </w:rPr>
         <w:br/>
       </w:r>
       <w:r>
         <w:rPr>
-          <w:sz w:val="28"/>
-          <w:szCs w:val="28"/>
-          <w:u w:val="single"/>
-          <w:lang w:val="fr-BE"/>
+          <w:lang w:val="fr-FR"/>
+        </w:rPr>
+        <w:t xml:space="preserve">Pour conclure ce projet, </w:t>
+      </w:r>
+      <w:r>
+        <w:rPr>
+          <w:lang w:val="fr-FR"/>
+        </w:rPr>
+        <w:t>après un petit rush pour finir dans les temps, je suis ass</w:t>
+      </w:r>
+      <w:r>
+        <w:rPr>
+          <w:lang w:val="fr-FR"/>
+        </w:rPr>
+        <w:t>ez</w:t>
+      </w:r>
+      <w:r>
+        <w:rPr>
+          <w:lang w:val="fr-FR"/>
+        </w:rPr>
+        <w:t xml:space="preserve"> content de ce que nous avons pu produire</w:t>
+      </w:r>
+      <w:r>
+        <w:rPr>
+          <w:lang w:val="fr-FR"/>
+        </w:rPr>
+        <w:t xml:space="preserve"> bien que cela ne remplit pas tout ce que nous avions </w:t>
+      </w:r>
+      <w:r>
+        <w:rPr>
+          <w:lang w:val="fr-FR"/>
+        </w:rPr>
+        <w:t>prévu lors d</w:t>
+      </w:r>
+      <w:r>
+        <w:rPr>
+          <w:lang w:val="fr-FR"/>
+        </w:rPr>
+        <w:t xml:space="preserve">u premier cahier des charges. </w:t>
+      </w:r>
+      <w:r>
+        <w:rPr>
+          <w:lang w:val="fr-FR"/>
+        </w:rPr>
+        <w:t>Le fait de travailler en équipe oblige à avoir confiance en les membres</w:t>
+      </w:r>
+      <w:r>
+        <w:rPr>
+          <w:lang w:val="fr-FR"/>
+        </w:rPr>
+        <w:t xml:space="preserve">, ce qui a été difficile pour moi qui voulait tout </w:t>
+      </w:r>
+      <w:r>
+        <w:rPr>
+          <w:lang w:val="fr-FR"/>
+        </w:rPr>
+        <w:t xml:space="preserve">contrôler. </w:t>
+      </w:r>
+      <w:r>
+        <w:rPr>
+          <w:lang w:val="fr-FR"/>
+        </w:rPr>
+        <w:t>Après quelques commits de chacun, je me rendu compte que je pouvais leur faire confiance et qu’ils respectaient ce qu’ils devaient faire.</w:t>
+      </w:r>
+      <w:r>
+        <w:rPr>
+          <w:lang w:val="fr-FR"/>
+        </w:rPr>
+        <w:t xml:space="preserve"> J’ai </w:t>
+      </w:r>
+      <w:r>
+        <w:rPr>
+          <w:lang w:val="fr-FR"/>
+        </w:rPr>
+        <w:t xml:space="preserve">un peu </w:t>
+      </w:r>
+      <w:r>
+        <w:rPr>
+          <w:lang w:val="fr-FR"/>
+        </w:rPr>
+        <w:t>travaillé à l’uniformisa</w:t>
+      </w:r>
+      <w:r>
+        <w:rPr>
+          <w:lang w:val="fr-FR"/>
+        </w:rPr>
+        <w:t>tion du code</w:t>
+      </w:r>
+      <w:r>
+        <w:rPr>
+          <w:lang w:val="fr-FR"/>
+        </w:rPr>
+        <w:t>, car Nathan et moi avions les mêmes conventions dù à notre passé au sein de l’UCL. Mais ma plus grosse contribution a été la base de donnée</w:t>
+      </w:r>
+      <w:r>
+        <w:rPr>
+          <w:lang w:val="fr-FR"/>
+        </w:rPr>
+        <w:t>s</w:t>
+      </w:r>
+      <w:r>
+        <w:rPr>
+          <w:lang w:val="fr-FR"/>
+        </w:rPr>
+        <w:t xml:space="preserve"> et ses liens avec notre programme</w:t>
+      </w:r>
+      <w:r>
+        <w:rPr>
+          <w:lang w:val="fr-FR"/>
+        </w:rPr>
+        <w:t>.</w:t>
+      </w:r>
+      <w:r>
+        <w:rPr>
+          <w:lang w:val="fr-FR"/>
         </w:rPr>
         <w:br/>
       </w:r>
@@ -2392,12 +3024,18 @@
         </w:numPr>
         <w:spacing w:after="160" w:line="259" w:lineRule="auto"/>
         <w:rPr>
+          <w:lang w:val="fr-BE"/>
+        </w:rPr>
+      </w:pPr>
+      <w:r>
+        <w:rPr>
           <w:sz w:val="28"/>
           <w:szCs w:val="28"/>
           <w:u w:val="single"/>
           <w:lang w:val="fr-BE"/>
         </w:rPr>
-      </w:pPr>
+        <w:t>Brian L</w:t>
+      </w:r>
       <w:r>
         <w:rPr>
           <w:sz w:val="28"/>
@@ -2405,9 +3043,8 @@
           <w:u w:val="single"/>
           <w:lang w:val="fr-BE"/>
         </w:rPr>
-        <w:t xml:space="preserve">Brian </w:t>
-      </w:r>
-      <w:proofErr w:type="spellStart"/>
+        <w:t>UK</w:t>
+      </w:r>
       <w:r>
         <w:rPr>
           <w:sz w:val="28"/>
@@ -2415,17 +3052,54 @@
           <w:u w:val="single"/>
           <w:lang w:val="fr-BE"/>
         </w:rPr>
-        <w:t>Luk</w:t>
-      </w:r>
-      <w:proofErr w:type="spellEnd"/>
-      <w:r>
-        <w:rPr>
-          <w:sz w:val="28"/>
-          <w:szCs w:val="28"/>
-          <w:u w:val="single"/>
-          <w:lang w:val="fr-BE"/>
-        </w:rPr>
         <w:br/>
+      </w:r>
+      <w:r>
+        <w:rPr>
+          <w:lang w:val="fr-BE"/>
+        </w:rPr>
+        <w:t xml:space="preserve">Pour conclure, malgré le fait que j’ai commencé le projet </w:t>
+      </w:r>
+      <w:r>
+        <w:rPr>
+          <w:lang w:val="fr-BE"/>
+        </w:rPr>
+        <w:t>sans</w:t>
+      </w:r>
+      <w:r>
+        <w:rPr>
+          <w:lang w:val="fr-BE"/>
+        </w:rPr>
+        <w:t xml:space="preserve"> aucune notion de java contrairement aux autres membres du groupe, j’ai essayé de rattraper mon retard et d’apporter le plus d’aide possible. J’ai pris connaissance de mes difficultés rencontrées et des concepts que je ne comprenais pas à mes débuts. Je me suis occupé de toute la partie MVC du projet, de la réalisation de la classe User et Offense et j’ai aidé pour faire la mise en commun entre l’interface graphique/console et la base de données. Pour le rapport, j’ai écrit les pistes d’amélioration que j’ai constaté et j’ai également aidé à écrire le cahier des charges.</w:t>
+      </w:r>
+    </w:p>
+    <w:p>
+      <w:pPr>
+        <w:pStyle w:val="ListParagraph"/>
+        <w:spacing w:after="160" w:line="259" w:lineRule="auto"/>
+        <w:rPr>
+          <w:lang w:val="fr-BE"/>
+        </w:rPr>
+      </w:pPr>
+      <w:r>
+        <w:rPr>
+          <w:lang w:val="fr-BE"/>
+        </w:rPr>
+        <w:t xml:space="preserve">Pour conclure, même si je n’ai pas travaillé autant que mes 2 collègues, je suis </w:t>
+      </w:r>
+      <w:proofErr w:type="gramStart"/>
+      <w:r>
+        <w:rPr>
+          <w:lang w:val="fr-BE"/>
+        </w:rPr>
+        <w:t>content</w:t>
+      </w:r>
+      <w:proofErr w:type="gramEnd"/>
+      <w:r>
+        <w:rPr>
+          <w:lang w:val="fr-BE"/>
+        </w:rPr>
+        <w:t xml:space="preserve"> d’avoir pu faire l’interface graphique et console et que le projet fonctionne.</w:t>
       </w:r>
     </w:p>
     <w:sectPr>
@@ -2483,11 +3157,6 @@
         <w:docPartUnique/>
       </w:docPartObj>
     </w:sdtPr>
-    <w:sdtEndPr>
-      <w:rPr>
-        <w:rStyle w:val="PageNumber"/>
-      </w:rPr>
-    </w:sdtEndPr>
     <w:sdtContent>
       <w:p>
         <w:pPr>
@@ -2539,11 +3208,6 @@
         <w:docPartUnique/>
       </w:docPartObj>
     </w:sdtPr>
-    <w:sdtEndPr>
-      <w:rPr>
-        <w:rStyle w:val="PageNumber"/>
-      </w:rPr>
-    </w:sdtEndPr>
     <w:sdtContent>
       <w:p>
         <w:pPr>
@@ -3951,6 +4615,33 @@
       <w:contextualSpacing/>
     </w:pPr>
   </w:style>
+  <w:style w:type="paragraph" w:styleId="BalloonText">
+    <w:name w:val="Balloon Text"/>
+    <w:basedOn w:val="Normal"/>
+    <w:link w:val="BalloonTextChar"/>
+    <w:uiPriority w:val="99"/>
+    <w:semiHidden/>
+    <w:unhideWhenUsed/>
+    <w:rsid w:val="00767752"/>
+    <w:rPr>
+      <w:rFonts w:ascii="Times New Roman" w:hAnsi="Times New Roman" w:cs="Times New Roman"/>
+      <w:sz w:val="18"/>
+      <w:szCs w:val="18"/>
+    </w:rPr>
+  </w:style>
+  <w:style w:type="character" w:customStyle="1" w:styleId="BalloonTextChar">
+    <w:name w:val="Balloon Text Char"/>
+    <w:basedOn w:val="DefaultParagraphFont"/>
+    <w:link w:val="BalloonText"/>
+    <w:uiPriority w:val="99"/>
+    <w:semiHidden/>
+    <w:rsid w:val="00767752"/>
+    <w:rPr>
+      <w:rFonts w:ascii="Times New Roman" w:hAnsi="Times New Roman" w:cs="Times New Roman"/>
+      <w:sz w:val="18"/>
+      <w:szCs w:val="18"/>
+    </w:rPr>
+  </w:style>
 </w:styles>
 </file>
 

</xml_diff>